<commit_message>
Minor changes before publishing v1.2
Added Randy to the Acknowledgements
Added the Github repo URL to the Introduction
Added the date to the title page in Word
Made a .pdf file from the Word document
</commit_message>
<xml_diff>
--- a/src/title_page.docx
+++ b/src/title_page.docx
@@ -63,6 +63,16 @@
         </w:rPr>
         <w:t>Version 1.2</w:t>
       </w:r>
+      <w:r>
+        <w:rPr>
+          <w:rFonts w:ascii="Times New Roman" w:hAnsi="Times New Roman" w:cs="Times New Roman"/>
+          <w:sz w:val="32"/>
+          <w:szCs w:val="32"/>
+        </w:rPr>
+        <w:t>, 13 June 2016</w:t>
+      </w:r>
+      <w:bookmarkStart w:id="0" w:name="_GoBack"/>
+      <w:bookmarkEnd w:id="0"/>
     </w:p>
     <w:p>
       <w:pPr>
@@ -318,8 +328,6 @@
         </w:rPr>
         <w:t>Copyright 2016</w:t>
       </w:r>
-      <w:bookmarkStart w:id="0" w:name="_GoBack"/>
-      <w:bookmarkEnd w:id="0"/>
       <w:r>
         <w:rPr>
           <w:rFonts w:ascii="Times New Roman" w:hAnsi="Times New Roman" w:cs="Times New Roman"/>

</xml_diff>